<commit_message>
added traceanalyzer guide + chenged Allreduce and screens
</commit_message>
<xml_diff>
--- a/pract2/Практ2_Евдокимова_21205.docx
+++ b/pract2/Практ2_Евдокимова_21205.docx
@@ -1488,9 +1488,32 @@
       </w:pPr>
       <w:r>
         <w:rPr>
+          <w:rFonts w:eastAsia="Times New Roman" w:cs="Times New Roman"/>
+          <w:color w:val="auto"/>
+          <w:kern w:val="0"/>
           <w:sz w:val="24"/>
-        </w:rPr>
-        <w:t>Изучение профилирования.</w:t>
+          <w:szCs w:val="24"/>
+          <w:lang w:val="ru-RU" w:eastAsia="zh-CN" w:bidi="ar-SA"/>
+        </w:rPr>
+        <w:t xml:space="preserve">Ознакомление с </w:t>
+      </w:r>
+      <w:r>
+        <w:rPr>
+          <w:sz w:val="24"/>
+        </w:rPr>
+        <w:t>профилировани</w:t>
+      </w:r>
+      <w:r>
+        <w:rPr>
+          <w:sz w:val="24"/>
+        </w:rPr>
+        <w:t xml:space="preserve">ем и его применение для программы </w:t>
+      </w:r>
+      <w:r>
+        <w:rPr>
+          <w:sz w:val="24"/>
+        </w:rPr>
+        <w:t>.</w:t>
       </w:r>
     </w:p>
     <w:p>
@@ -1517,6 +1540,7 @@
           <w:ilvl w:val="0"/>
           <w:numId w:val="1"/>
         </w:numPr>
+        <w:spacing w:lineRule="auto" w:line="360"/>
         <w:rPr/>
       </w:pPr>
       <w:bookmarkStart w:id="1" w:name="_Toc129538249"/>
@@ -1533,19 +1557,24 @@
           <w:ilvl w:val="0"/>
           <w:numId w:val="5"/>
         </w:numPr>
-        <w:spacing w:lineRule="auto" w:line="276"/>
+        <w:spacing w:lineRule="auto" w:line="360" w:before="57" w:after="57"/>
         <w:jc w:val="left"/>
         <w:rPr>
           <w:sz w:val="24"/>
-        </w:rPr>
-      </w:pPr>
-      <w:r>
-        <w:rPr/>
+          <w:szCs w:val="24"/>
+        </w:rPr>
+      </w:pPr>
+      <w:r>
+        <w:rPr>
+          <w:sz w:val="24"/>
+          <w:szCs w:val="24"/>
+        </w:rPr>
         <w:t xml:space="preserve"> </w:t>
       </w:r>
       <w:r>
         <w:rPr>
           <w:sz w:val="24"/>
+          <w:szCs w:val="24"/>
         </w:rPr>
         <w:t>Написать 2 программы (последовательную и параллельную с</w:t>
         <w:br/>
@@ -1559,18 +1588,61 @@
         <w:pStyle w:val="Normal"/>
         <w:numPr>
           <w:ilvl w:val="0"/>
-          <w:numId w:val="1"/>
+          <w:numId w:val="5"/>
         </w:numPr>
-        <w:spacing w:lineRule="auto" w:line="276"/>
-        <w:ind w:left="927" w:hanging="360"/>
+        <w:spacing w:lineRule="auto" w:line="360" w:before="57" w:after="57"/>
+        <w:jc w:val="left"/>
         <w:rPr>
           <w:sz w:val="24"/>
+          <w:szCs w:val="24"/>
         </w:rPr>
       </w:pPr>
       <w:r>
         <w:rPr>
           <w:sz w:val="24"/>
-        </w:rPr>
+          <w:szCs w:val="24"/>
+        </w:rPr>
+        <w:t>Параллельную программу реализовать с тем условием, что матрица A и вектор b инициализируются на каком-либо одном процессе, а затем матрица A «разрезается» по строкам на близкие по размеру, возможно не одинаковые, части, а вектор b раздается каждому процессу.</w:t>
+        <w:br/>
+        <w:t>Уделить внимание тому, чтобы при запуске программы на различном</w:t>
+      </w:r>
+    </w:p>
+    <w:p>
+      <w:pPr>
+        <w:pStyle w:val="Normal"/>
+        <w:spacing w:lineRule="auto" w:line="360" w:before="57" w:after="57"/>
+        <w:ind w:left="927" w:hanging="0"/>
+        <w:jc w:val="left"/>
+        <w:rPr>
+          <w:sz w:val="24"/>
+          <w:szCs w:val="24"/>
+        </w:rPr>
+      </w:pPr>
+      <w:r>
+        <w:rPr>
+          <w:sz w:val="24"/>
+          <w:szCs w:val="24"/>
+        </w:rPr>
+        <w:t>числе MPI-процессов решалась одна и та же задача (исходные данные</w:t>
+      </w:r>
+    </w:p>
+    <w:p>
+      <w:pPr>
+        <w:pStyle w:val="Normal"/>
+        <w:spacing w:lineRule="auto" w:line="360" w:before="57" w:after="57"/>
+        <w:ind w:left="927" w:hanging="0"/>
+        <w:jc w:val="left"/>
+        <w:rPr>
+          <w:sz w:val="24"/>
+          <w:szCs w:val="24"/>
+        </w:rPr>
+      </w:pPr>
+      <w:r>
+        <w:rPr>
+          <w:sz w:val="24"/>
+          <w:szCs w:val="24"/>
+        </w:rPr>
+        <w:t>заполнялись одинаковым образом).</w:t>
       </w:r>
     </w:p>
     <w:p>
@@ -1580,68 +1652,18 @@
           <w:ilvl w:val="0"/>
           <w:numId w:val="5"/>
         </w:numPr>
-        <w:spacing w:lineRule="auto" w:line="276"/>
-        <w:jc w:val="left"/>
+        <w:spacing w:lineRule="auto" w:line="360" w:before="57" w:after="57"/>
         <w:rPr>
           <w:sz w:val="24"/>
+          <w:szCs w:val="24"/>
         </w:rPr>
       </w:pPr>
       <w:r>
         <w:rPr>
           <w:sz w:val="24"/>
-        </w:rPr>
-        <w:t>Параллельную программу реализовать с тем условием, что матрица A и вектор b инициализируются на каком-либо одном процессе, а затем матрица A «разрезается» по строкам на близкие по размеру, возможно не одинаковые, части, а вектор b раздается каждому процессу.</w:t>
-        <w:br/>
-        <w:t>Уделить внимание тому, чтобы при запуске программы на различном</w:t>
-      </w:r>
-    </w:p>
-    <w:p>
-      <w:pPr>
-        <w:pStyle w:val="Normal"/>
-        <w:spacing w:lineRule="auto" w:line="276"/>
-        <w:ind w:left="927" w:hanging="0"/>
-        <w:jc w:val="left"/>
-        <w:rPr>
-          <w:sz w:val="24"/>
-        </w:rPr>
-      </w:pPr>
-      <w:r>
-        <w:rPr>
-          <w:sz w:val="24"/>
-        </w:rPr>
-        <w:t>числе MPI-процессов решалась одна и та же задача (исходные данные</w:t>
-      </w:r>
-    </w:p>
-    <w:p>
-      <w:pPr>
-        <w:pStyle w:val="Normal"/>
-        <w:spacing w:lineRule="auto" w:line="276"/>
-        <w:ind w:left="927" w:hanging="0"/>
-        <w:jc w:val="left"/>
-        <w:rPr>
-          <w:sz w:val="24"/>
-        </w:rPr>
-      </w:pPr>
-      <w:r>
-        <w:rPr>
-          <w:sz w:val="24"/>
-        </w:rPr>
-        <w:t>заполнялись одинаковым образом).</w:t>
-      </w:r>
-    </w:p>
-    <w:p>
-      <w:pPr>
-        <w:pStyle w:val="Normal"/>
-        <w:spacing w:lineRule="auto" w:line="276"/>
-        <w:ind w:left="927" w:hanging="360"/>
-        <w:rPr>
-          <w:sz w:val="24"/>
-        </w:rPr>
-      </w:pPr>
-      <w:r>
-        <w:rPr>
-          <w:sz w:val="24"/>
-        </w:rPr>
+          <w:szCs w:val="24"/>
+        </w:rPr>
+        <w:t xml:space="preserve">Замерить время работы последовательной программы и параллельных на 2, 4, 8, 16, 24 процессах. </w:t>
       </w:r>
     </w:p>
     <w:p>
@@ -1651,31 +1673,21 @@
           <w:ilvl w:val="0"/>
           <w:numId w:val="5"/>
         </w:numPr>
-        <w:spacing w:lineRule="auto" w:line="276"/>
+        <w:spacing w:lineRule="auto" w:line="360" w:before="57" w:after="57"/>
+        <w:jc w:val="left"/>
         <w:rPr>
           <w:sz w:val="24"/>
+          <w:szCs w:val="24"/>
         </w:rPr>
       </w:pPr>
       <w:r>
         <w:rPr>
           <w:sz w:val="24"/>
-        </w:rPr>
-        <w:t xml:space="preserve">Замерить время работы последовательной программы и параллельных на 2, 4, 8, 16, 24 процессах. </w:t>
-      </w:r>
-    </w:p>
-    <w:p>
-      <w:pPr>
-        <w:pStyle w:val="Normal"/>
-        <w:spacing w:lineRule="auto" w:line="276"/>
-        <w:ind w:left="927" w:hanging="360"/>
-        <w:rPr>
-          <w:sz w:val="24"/>
-        </w:rPr>
-      </w:pPr>
-      <w:r>
-        <w:rPr>
-          <w:sz w:val="24"/>
-        </w:rPr>
+          <w:szCs w:val="24"/>
+        </w:rPr>
+        <w:t>Построить графики времени, ускорения и эффективности распараллеливания от числа используемых ядер.</w:t>
+        <w:br/>
+        <w:t>Исходные данные, параметры N и ε подобрать таким образом, чтобы решение задачи на одном ядре занимало не менее 30 секунд.</w:t>
       </w:r>
     </w:p>
     <w:p>
@@ -1685,34 +1697,123 @@
           <w:ilvl w:val="0"/>
           <w:numId w:val="5"/>
         </w:numPr>
-        <w:spacing w:lineRule="auto" w:line="276"/>
-        <w:jc w:val="left"/>
+        <w:spacing w:lineRule="auto" w:line="360" w:before="57" w:after="57"/>
         <w:rPr>
           <w:sz w:val="24"/>
+          <w:szCs w:val="24"/>
         </w:rPr>
       </w:pPr>
       <w:r>
         <w:rPr>
           <w:sz w:val="24"/>
-        </w:rPr>
-        <w:t>Построить графики времени, ускорения и эффективности распараллеливания от числа используемых ядер.</w:t>
-        <w:br/>
-        <w:t>Исходные данные, параметры N и ε подобрать таким образом, чтобы решение задачи на одном ядре занимало не менее 30 секунд.</w:t>
-      </w:r>
-    </w:p>
-    <w:p>
-      <w:pPr>
-        <w:pStyle w:val="Normal"/>
-        <w:spacing w:lineRule="auto" w:line="276"/>
-        <w:ind w:left="927" w:hanging="360"/>
+          <w:szCs w:val="24"/>
+        </w:rPr>
+        <w:t xml:space="preserve">Выполнить профилирование программы с помощью </w:t>
+      </w:r>
+      <w:r>
         <w:rPr>
           <w:sz w:val="24"/>
-        </w:rPr>
-      </w:pPr>
+          <w:szCs w:val="24"/>
+          <w:lang w:val="en-US"/>
+        </w:rPr>
+        <w:t>jumpshot</w:t>
+      </w:r>
       <w:r>
         <w:rPr>
           <w:sz w:val="24"/>
-        </w:rPr>
+          <w:szCs w:val="24"/>
+        </w:rPr>
+        <w:t xml:space="preserve"> или </w:t>
+      </w:r>
+      <w:r>
+        <w:rPr>
+          <w:sz w:val="24"/>
+          <w:szCs w:val="24"/>
+          <w:lang w:val="en-US"/>
+        </w:rPr>
+        <w:t>ITAC</w:t>
+      </w:r>
+      <w:r>
+        <w:rPr>
+          <w:sz w:val="24"/>
+          <w:szCs w:val="24"/>
+        </w:rPr>
+        <w:t xml:space="preserve"> (</w:t>
+      </w:r>
+      <w:r>
+        <w:rPr>
+          <w:sz w:val="24"/>
+          <w:szCs w:val="24"/>
+          <w:lang w:val="en-US"/>
+        </w:rPr>
+        <w:t>Intel</w:t>
+      </w:r>
+      <w:r>
+        <w:rPr>
+          <w:sz w:val="24"/>
+          <w:szCs w:val="24"/>
+        </w:rPr>
+        <w:t xml:space="preserve"> </w:t>
+      </w:r>
+      <w:r>
+        <w:rPr>
+          <w:sz w:val="24"/>
+          <w:szCs w:val="24"/>
+          <w:lang w:val="en-US"/>
+        </w:rPr>
+        <w:t>Trace</w:t>
+      </w:r>
+      <w:r>
+        <w:rPr>
+          <w:sz w:val="24"/>
+          <w:szCs w:val="24"/>
+        </w:rPr>
+        <w:t xml:space="preserve"> </w:t>
+      </w:r>
+      <w:r>
+        <w:rPr>
+          <w:sz w:val="24"/>
+          <w:szCs w:val="24"/>
+          <w:lang w:val="en-US"/>
+        </w:rPr>
+        <w:t>Analyzer</w:t>
+      </w:r>
+      <w:r>
+        <w:rPr>
+          <w:sz w:val="24"/>
+          <w:szCs w:val="24"/>
+        </w:rPr>
+        <w:t xml:space="preserve"> </w:t>
+      </w:r>
+      <w:r>
+        <w:rPr>
+          <w:sz w:val="24"/>
+          <w:szCs w:val="24"/>
+          <w:lang w:val="en-US"/>
+        </w:rPr>
+        <w:t>and</w:t>
+      </w:r>
+      <w:r>
+        <w:rPr>
+          <w:sz w:val="24"/>
+          <w:szCs w:val="24"/>
+        </w:rPr>
+        <w:t xml:space="preserve"> </w:t>
+      </w:r>
+      <w:r>
+        <w:rPr>
+          <w:sz w:val="24"/>
+          <w:szCs w:val="24"/>
+          <w:lang w:val="en-US"/>
+        </w:rPr>
+        <w:t>Collecter</w:t>
+      </w:r>
+      <w:r>
+        <w:rPr>
+          <w:sz w:val="24"/>
+          <w:szCs w:val="24"/>
+        </w:rPr>
+        <w:t>) при использовании 16-и/или 24-х ядер. На основании полученных результатов сделать вывод.</w:t>
       </w:r>
     </w:p>
     <w:p>
@@ -1722,151 +1823,15 @@
           <w:ilvl w:val="0"/>
           <w:numId w:val="5"/>
         </w:numPr>
-        <w:spacing w:lineRule="auto" w:line="276"/>
+        <w:spacing w:lineRule="auto" w:line="360" w:before="57" w:after="57"/>
+        <w:rPr/>
+      </w:pPr>
+      <w:r>
         <w:rPr>
           <w:sz w:val="24"/>
-        </w:rPr>
-      </w:pPr>
-      <w:r>
-        <w:rPr>
-          <w:sz w:val="24"/>
-        </w:rPr>
-        <w:t xml:space="preserve">Выполнить профилирование программы с помощью </w:t>
-      </w:r>
-      <w:r>
-        <w:rPr>
-          <w:sz w:val="24"/>
-          <w:lang w:val="en-US"/>
-        </w:rPr>
-        <w:t>jumpshot</w:t>
-      </w:r>
-      <w:r>
-        <w:rPr>
-          <w:sz w:val="24"/>
-        </w:rPr>
-        <w:t xml:space="preserve"> или </w:t>
-      </w:r>
-      <w:r>
-        <w:rPr>
-          <w:sz w:val="24"/>
-          <w:lang w:val="en-US"/>
-        </w:rPr>
-        <w:t>ITAC</w:t>
-      </w:r>
-      <w:r>
-        <w:rPr>
-          <w:sz w:val="24"/>
-        </w:rPr>
-        <w:t xml:space="preserve"> (</w:t>
-      </w:r>
-      <w:r>
-        <w:rPr>
-          <w:sz w:val="24"/>
-          <w:lang w:val="en-US"/>
-        </w:rPr>
-        <w:t>Intel</w:t>
-      </w:r>
-      <w:r>
-        <w:rPr>
-          <w:sz w:val="24"/>
-        </w:rPr>
-        <w:t xml:space="preserve"> </w:t>
-      </w:r>
-      <w:r>
-        <w:rPr>
-          <w:sz w:val="24"/>
-          <w:lang w:val="en-US"/>
-        </w:rPr>
-        <w:t>Trace</w:t>
-      </w:r>
-      <w:r>
-        <w:rPr>
-          <w:sz w:val="24"/>
-        </w:rPr>
-        <w:t xml:space="preserve"> </w:t>
-      </w:r>
-      <w:r>
-        <w:rPr>
-          <w:sz w:val="24"/>
-          <w:lang w:val="en-US"/>
-        </w:rPr>
-        <w:t>Analyzer</w:t>
-      </w:r>
-      <w:r>
-        <w:rPr>
-          <w:sz w:val="24"/>
-        </w:rPr>
-        <w:t xml:space="preserve"> </w:t>
-      </w:r>
-      <w:r>
-        <w:rPr>
-          <w:sz w:val="24"/>
-          <w:lang w:val="en-US"/>
-        </w:rPr>
-        <w:t>and</w:t>
-      </w:r>
-      <w:r>
-        <w:rPr>
-          <w:sz w:val="24"/>
-        </w:rPr>
-        <w:t xml:space="preserve"> </w:t>
-      </w:r>
-      <w:r>
-        <w:rPr>
-          <w:sz w:val="24"/>
-          <w:lang w:val="en-US"/>
-        </w:rPr>
-        <w:t>Collecter</w:t>
-      </w:r>
-      <w:r>
-        <w:rPr>
-          <w:sz w:val="24"/>
-        </w:rPr>
-        <w:t>) при использовании 16-и/или 24-х ядер. На основании полученных результатов сделать вывод.</w:t>
-      </w:r>
-    </w:p>
-    <w:p>
-      <w:pPr>
-        <w:pStyle w:val="Normal"/>
-        <w:spacing w:lineRule="auto" w:line="276"/>
-        <w:ind w:left="927" w:hanging="360"/>
-        <w:rPr>
-          <w:sz w:val="24"/>
-        </w:rPr>
-      </w:pPr>
-      <w:r>
-        <w:rPr>
-          <w:sz w:val="24"/>
-        </w:rPr>
-      </w:r>
-    </w:p>
-    <w:p>
-      <w:pPr>
-        <w:pStyle w:val="Normal"/>
-        <w:numPr>
-          <w:ilvl w:val="0"/>
-          <w:numId w:val="5"/>
-        </w:numPr>
-        <w:spacing w:lineRule="auto" w:line="276"/>
-        <w:rPr>
-          <w:sz w:val="24"/>
-        </w:rPr>
-      </w:pPr>
-      <w:r>
-        <w:rPr>
-          <w:sz w:val="24"/>
+          <w:szCs w:val="24"/>
         </w:rPr>
         <w:t>Составить отчет, содержащий исходные коды разработанных программ и построенные графики.</w:t>
-      </w:r>
-    </w:p>
-    <w:p>
-      <w:pPr>
-        <w:pStyle w:val="Normal"/>
-        <w:ind w:left="567" w:hanging="0"/>
-        <w:rPr/>
-      </w:pPr>
-      <w:r>
-        <w:rPr/>
       </w:r>
       <w:r>
         <w:br w:type="page"/>
@@ -1901,7 +1866,15 @@
         <w:rPr>
           <w:sz w:val="24"/>
         </w:rPr>
-        <w:t>Выбранный метод – метод минимальных невязок.</w:t>
+        <w:t xml:space="preserve">Выбранный метод – </w:t>
+      </w:r>
+      <w:r>
+        <w:rPr>
+          <w:b/>
+          <w:bCs/>
+          <w:sz w:val="24"/>
+        </w:rPr>
+        <w:t>метод минимальных невязок.</w:t>
       </w:r>
     </w:p>
     <w:p>
@@ -1976,7 +1949,7 @@
         <w:rPr>
           <w:sz w:val="24"/>
         </w:rPr>
-        <w:t>().Полный компилируемый листинг программы см. Приложение 1.</w:t>
+        <w:t>(). Полный компилируемый листинг программы см.  Приложение 1.</w:t>
       </w:r>
     </w:p>
     <w:p>
@@ -2290,7 +2263,7 @@
           <w:sz w:val="24"/>
           <w:lang w:val="en-US"/>
         </w:rPr>
-        <w:t>mpicxx  -oversubscribe -o withmpi withmpi.cpp</w:t>
+        <w:t>mpicxx  --oversubscribe -o withmpi withmpi.cpp</w:t>
       </w:r>
     </w:p>
     <w:p>
@@ -3251,17 +3224,7 @@
           <w:sz w:val="24"/>
           <w:szCs w:val="24"/>
         </w:rPr>
-        <w:t xml:space="preserve">Далее надо было зайти на кластер с флагом -X (для графического интерфейса), </w:t>
-        <w:tab/>
-        <w:t xml:space="preserve">чтобы провести </w:t>
-      </w:r>
-      <w:r>
-        <w:rPr>
-          <w:rFonts w:eastAsia="Times New Roman" w:ascii="Times New Roman" w:hAnsi="Times New Roman"/>
-          <w:sz w:val="24"/>
-          <w:szCs w:val="24"/>
-        </w:rPr>
-        <w:t>профилирование программы на 16 процессах. Скрипт для запуска профилирования смотреть в Приложении 8.</w:t>
+        <w:t>Далее надо было зайти на кластер с флагом -X (для графического интерфейса), чтобы провести профилирование программы на 16 процессах. Скрипт для запуска профилирования смотреть в Приложении 8.</w:t>
       </w:r>
     </w:p>
     <w:p>
@@ -3292,17 +3255,8 @@
           <w:rFonts w:eastAsia="Times New Roman" w:ascii="Times New Roman" w:hAnsi="Times New Roman"/>
           <w:sz w:val="24"/>
           <w:szCs w:val="24"/>
-          <w:lang w:val="en-US"/>
-        </w:rPr>
-        <w:t>itac</w:t>
-      </w:r>
-      <w:r>
-        <w:rPr>
-          <w:rFonts w:eastAsia="Times New Roman" w:ascii="Times New Roman" w:hAnsi="Times New Roman"/>
-          <w:sz w:val="24"/>
-          <w:szCs w:val="24"/>
-        </w:rPr>
-        <w:t xml:space="preserve"> </w:t>
+        </w:rPr>
+        <w:t xml:space="preserve">intel </w:t>
       </w:r>
       <w:r>
         <w:rPr>
@@ -3320,6 +3274,65 @@
           <w:szCs w:val="24"/>
         </w:rPr>
         <w:t xml:space="preserve"> смотреть в Приложении 9. </w:t>
+      </w:r>
+      <w:r>
+        <w:rPr>
+          <w:rFonts w:eastAsia="Times New Roman" w:ascii="Times New Roman" w:hAnsi="Times New Roman"/>
+          <w:sz w:val="24"/>
+          <w:szCs w:val="24"/>
+        </w:rPr>
+        <w:t xml:space="preserve">Для ознакомления с профилированием использовался следующий сайт: </w:t>
+      </w:r>
+      <w:hyperlink r:id="rId2">
+        <w:r>
+          <w:rPr>
+            <w:rStyle w:val="InternetLink"/>
+            <w:rFonts w:eastAsia="Times New Roman" w:ascii="Times New Roman" w:hAnsi="Times New Roman"/>
+            <w:sz w:val="24"/>
+            <w:szCs w:val="24"/>
+          </w:rPr>
+          <w:t>https://www.cism.ucl.ac.be/Services/Formations/ICS/intel-2018.0.128/itac/2018.0.015/doc/get_started.htm</w:t>
+        </w:r>
+      </w:hyperlink>
+      <w:r>
+        <w:rPr>
+          <w:rFonts w:eastAsia="Times New Roman" w:ascii="Times New Roman" w:hAnsi="Times New Roman"/>
+          <w:sz w:val="24"/>
+          <w:szCs w:val="24"/>
+        </w:rPr>
+        <w:t xml:space="preserve"> .</w:t>
+      </w:r>
+    </w:p>
+    <w:p>
+      <w:pPr>
+        <w:pStyle w:val="ListParagraph"/>
+        <w:numPr>
+          <w:ilvl w:val="0"/>
+          <w:numId w:val="3"/>
+        </w:numPr>
+        <w:spacing w:lineRule="auto" w:line="360"/>
+        <w:ind w:left="426" w:hanging="360"/>
+        <w:rPr>
+          <w:rFonts w:ascii="Times New Roman" w:hAnsi="Times New Roman" w:eastAsia="Times New Roman"/>
+          <w:sz w:val="24"/>
+          <w:szCs w:val="24"/>
+        </w:rPr>
+      </w:pPr>
+      <w:r>
+        <w:rPr>
+          <w:rFonts w:eastAsia="Times New Roman" w:ascii="Times New Roman" w:hAnsi="Times New Roman"/>
+          <w:sz w:val="24"/>
+          <w:szCs w:val="24"/>
+        </w:rPr>
+        <w:t xml:space="preserve"> </w:t>
+      </w:r>
+      <w:r>
+        <w:rPr>
+          <w:rFonts w:eastAsia="Times New Roman" w:ascii="Times New Roman" w:hAnsi="Times New Roman"/>
+          <w:sz w:val="24"/>
+          <w:szCs w:val="24"/>
+        </w:rPr>
+        <w:t xml:space="preserve">Выводы представлены в заключении. </w:t>
       </w:r>
       <w:r>
         <w:br w:type="page"/>
@@ -3364,13 +3377,7 @@
         <w:rPr>
           <w:sz w:val="24"/>
         </w:rPr>
-        <w:t xml:space="preserve"> </w:t>
-      </w:r>
-      <w:r>
-        <w:rPr>
-          <w:sz w:val="24"/>
-        </w:rPr>
-        <w:t xml:space="preserve">смогли «распараллелить» программу для решения СЛАУ посредством использования функций MPI. Оказалось, что увеличение числа процессов может ускорить время работы программы. </w:t>
+        <w:t xml:space="preserve"> смогли «распараллелить» программу для решения СЛАУ посредством использования функций MPI. Оказалось, что увеличение числа процессов может ускорить время работы программы. </w:t>
       </w:r>
     </w:p>
     <w:p>
@@ -3416,25 +3423,19 @@
         <w:rPr>
           <w:sz w:val="24"/>
         </w:rPr>
-        <w:t xml:space="preserve">Так же много времени забирает функция </w:t>
+        <w:t xml:space="preserve">Так же много времени забирает функция Allgatherv, поскольку в методе минимальных невязок 2 умножения матрицы на вектор </w:t>
       </w:r>
       <w:r>
         <w:rPr>
           <w:sz w:val="24"/>
         </w:rPr>
-        <w:t>A</w:t>
+        <w:t>(тяжелая операция)</w:t>
       </w:r>
       <w:r>
         <w:rPr>
           <w:sz w:val="24"/>
         </w:rPr>
-        <w:t xml:space="preserve">llgatherv, поскольку в методе минимальных невязок 2 умножения матрицы на вектор, </w:t>
-      </w:r>
-      <w:r>
-        <w:rPr>
-          <w:sz w:val="24"/>
-        </w:rPr>
-        <w:t>т. е. мы должны с каждого процесса собрать данные.</w:t>
+        <w:t>, т. е. мы должны с каждого процесса собрать данные.</w:t>
       </w:r>
     </w:p>
     <w:p>
@@ -3446,13 +3447,7 @@
         <w:rPr>
           <w:sz w:val="24"/>
         </w:rPr>
-        <w:t>М</w:t>
-      </w:r>
-      <w:r>
-        <w:rPr>
-          <w:sz w:val="24"/>
-        </w:rPr>
-        <w:t xml:space="preserve">еньше всего времени тратится на Allreduce, поскольку используется для редукции только дважды. </w:t>
+        <w:t xml:space="preserve">Меньше всего времени тратится на Allreduce, поскольку используется для редукции только дважды. </w:t>
       </w:r>
     </w:p>
     <w:p>
@@ -3492,7 +3487,9 @@
         </w:rPr>
       </w:pPr>
       <w:r>
-        <w:rPr/>
+        <w:rPr>
+          <w:rFonts w:eastAsia="Times New Roman"/>
+        </w:rPr>
       </w:r>
     </w:p>
     <w:p>
@@ -3510,9 +3507,7 @@
       </w:pPr>
       <w:r>
         <w:rPr>
-          <w:sz w:val="22"/>
-          <w:szCs w:val="22"/>
-          <w:highlight w:val="yellow"/>
+          <w:rFonts w:eastAsia="Times New Roman"/>
         </w:rPr>
       </w:r>
       <w:r>
@@ -19451,7 +19446,7 @@
                     </pic:cNvPicPr>
                   </pic:nvPicPr>
                   <pic:blipFill>
-                    <a:blip r:embed="rId2"/>
+                    <a:blip r:embed="rId3"/>
                     <a:stretch>
                       <a:fillRect/>
                     </a:stretch>
@@ -44807,7 +44802,7 @@
                     </pic:cNvPicPr>
                   </pic:nvPicPr>
                   <pic:blipFill>
-                    <a:blip r:embed="rId3"/>
+                    <a:blip r:embed="rId4"/>
                     <a:stretch>
                       <a:fillRect/>
                     </a:stretch>
@@ -44905,7 +44900,7 @@
                     </pic:cNvPicPr>
                   </pic:nvPicPr>
                   <pic:blipFill>
-                    <a:blip r:embed="rId4"/>
+                    <a:blip r:embed="rId5"/>
                     <a:stretch>
                       <a:fillRect/>
                     </a:stretch>
@@ -45883,7 +45878,7 @@
                     </pic:cNvPicPr>
                   </pic:nvPicPr>
                   <pic:blipFill>
-                    <a:blip r:embed="rId5"/>
+                    <a:blip r:embed="rId6"/>
                     <a:stretch>
                       <a:fillRect/>
                     </a:stretch>
@@ -45961,7 +45956,7 @@
                     </pic:cNvPicPr>
                   </pic:nvPicPr>
                   <pic:blipFill>
-                    <a:blip r:embed="rId6"/>
+                    <a:blip r:embed="rId7"/>
                     <a:stretch>
                       <a:fillRect/>
                     </a:stretch>
@@ -46039,7 +46034,7 @@
                     </pic:cNvPicPr>
                   </pic:nvPicPr>
                   <pic:blipFill>
-                    <a:blip r:embed="rId7"/>
+                    <a:blip r:embed="rId8"/>
                     <a:stretch>
                       <a:fillRect/>
                     </a:stretch>
@@ -46117,7 +46112,7 @@
                     </pic:cNvPicPr>
                   </pic:nvPicPr>
                   <pic:blipFill>
-                    <a:blip r:embed="rId8"/>
+                    <a:blip r:embed="rId9"/>
                     <a:stretch>
                       <a:fillRect/>
                     </a:stretch>
@@ -46195,7 +46190,7 @@
                     </pic:cNvPicPr>
                   </pic:nvPicPr>
                   <pic:blipFill>
-                    <a:blip r:embed="rId9"/>
+                    <a:blip r:embed="rId10"/>
                     <a:stretch>
                       <a:fillRect/>
                     </a:stretch>
@@ -46273,7 +46268,7 @@
                     </pic:cNvPicPr>
                   </pic:nvPicPr>
                   <pic:blipFill>
-                    <a:blip r:embed="rId10"/>
+                    <a:blip r:embed="rId11"/>
                     <a:stretch>
                       <a:fillRect/>
                     </a:stretch>
@@ -46351,7 +46346,7 @@
                     </pic:cNvPicPr>
                   </pic:nvPicPr>
                   <pic:blipFill>
-                    <a:blip r:embed="rId11"/>
+                    <a:blip r:embed="rId12"/>
                     <a:stretch>
                       <a:fillRect/>
                     </a:stretch>
@@ -46451,85 +46446,7 @@
           <wp:inline distT="0" distB="0" distL="0" distR="0">
             <wp:extent cx="5120640" cy="3661410"/>
             <wp:effectExtent l="0" t="0" r="0" b="0"/>
-            <wp:docPr id="11" name=""/>
-            <wp:cNvGraphicFramePr/>
-            <a:graphic xmlns:a="http://schemas.openxmlformats.org/drawingml/2006/main">
-              <a:graphicData uri="http://schemas.openxmlformats.org/drawingml/2006/chart">
-                <c:chart xmlns:c="http://schemas.openxmlformats.org/drawingml/2006/chart" xmlns:r="http://schemas.openxmlformats.org/officeDocument/2006/relationships" r:id="rId12"/>
-              </a:graphicData>
-            </a:graphic>
-          </wp:inline>
-        </w:drawing>
-      </w:r>
-    </w:p>
-    <w:p>
-      <w:pPr>
-        <w:pStyle w:val="Normal"/>
-        <w:numPr>
-          <w:ilvl w:val="0"/>
-          <w:numId w:val="2"/>
-        </w:numPr>
-        <w:shd w:val="clear" w:color="auto" w:fill="FFFFFF"/>
-        <w:suppressAutoHyphens w:val="false"/>
-        <w:spacing w:lineRule="atLeast" w:line="285"/>
-        <w:jc w:val="center"/>
-        <w:rPr/>
-      </w:pPr>
-      <w:r>
-        <w:rPr>
-          <w:lang w:val="ru-RU" w:eastAsia="ru-RU"/>
-        </w:rPr>
-        <w:t>Рис. 1. График зависимости от времени</w:t>
-      </w:r>
-    </w:p>
-    <w:p>
-      <w:pPr>
-        <w:pStyle w:val="Normal"/>
-        <w:numPr>
-          <w:ilvl w:val="0"/>
-          <w:numId w:val="2"/>
-        </w:numPr>
-        <w:shd w:val="clear" w:color="auto" w:fill="FFFFFF"/>
-        <w:suppressAutoHyphens w:val="false"/>
-        <w:spacing w:lineRule="atLeast" w:line="285"/>
-        <w:jc w:val="center"/>
-        <w:rPr>
-          <w:rFonts w:ascii="Consolas" w:hAnsi="Consolas" w:cs="Consolas"/>
-          <w:color w:val="000000"/>
-          <w:sz w:val="21"/>
-          <w:szCs w:val="21"/>
-          <w:lang w:eastAsia="ru-RU"/>
-        </w:rPr>
-      </w:pPr>
-      <w:r>
-        <w:rPr>
-          <w:rFonts w:cs="Consolas" w:ascii="Consolas" w:hAnsi="Consolas"/>
-          <w:color w:val="000000"/>
-          <w:sz w:val="21"/>
-          <w:szCs w:val="21"/>
-          <w:lang w:eastAsia="ru-RU"/>
-        </w:rPr>
-      </w:r>
-    </w:p>
-    <w:p>
-      <w:pPr>
-        <w:pStyle w:val="Normal"/>
-        <w:shd w:val="clear" w:color="auto" w:fill="FFFFFF"/>
-        <w:suppressAutoHyphens w:val="false"/>
-        <w:spacing w:lineRule="atLeast" w:line="285"/>
-        <w:ind w:hanging="0"/>
-        <w:jc w:val="center"/>
-        <w:rPr>
-          <w:lang w:val="ru-RU" w:eastAsia="ru-RU"/>
-        </w:rPr>
-      </w:pPr>
-      <w:r>
-        <w:rPr/>
-        <w:drawing>
-          <wp:inline distT="0" distB="0" distL="0" distR="0">
-            <wp:extent cx="5143500" cy="3009900"/>
-            <wp:effectExtent l="0" t="0" r="0" b="0"/>
-            <wp:docPr id="12" name=""/>
+            <wp:docPr id="11" name="Object2"/>
             <wp:cNvGraphicFramePr/>
             <a:graphic xmlns:a="http://schemas.openxmlformats.org/drawingml/2006/main">
               <a:graphicData uri="http://schemas.openxmlformats.org/drawingml/2006/chart">
@@ -46557,48 +46474,7 @@
         <w:rPr>
           <w:lang w:val="ru-RU" w:eastAsia="ru-RU"/>
         </w:rPr>
-        <w:t>Рис. 2. График ускорения</w:t>
-      </w:r>
-    </w:p>
-    <w:p>
-      <w:pPr>
-        <w:pStyle w:val="Normal"/>
-        <w:shd w:val="clear" w:color="auto" w:fill="FFFFFF"/>
-        <w:suppressAutoHyphens w:val="false"/>
-        <w:spacing w:lineRule="atLeast" w:line="285"/>
-        <w:jc w:val="center"/>
-        <w:rPr>
-          <w:rFonts w:ascii="Consolas" w:hAnsi="Consolas" w:cs="Consolas"/>
-          <w:color w:val="000000"/>
-          <w:sz w:val="21"/>
-          <w:szCs w:val="21"/>
-          <w:lang w:val="ru-RU" w:eastAsia="ru-RU"/>
-        </w:rPr>
-      </w:pPr>
-      <w:r>
-        <w:rPr>
-          <w:rFonts w:cs="Consolas" w:ascii="Consolas" w:hAnsi="Consolas"/>
-          <w:color w:val="000000"/>
-          <w:sz w:val="21"/>
-          <w:szCs w:val="21"/>
-          <w:lang w:val="ru-RU" w:eastAsia="ru-RU"/>
-        </w:rPr>
-      </w:r>
-    </w:p>
-    <w:p>
-      <w:pPr>
-        <w:pStyle w:val="Normal"/>
-        <w:shd w:val="clear" w:color="auto" w:fill="FFFFFF"/>
-        <w:suppressAutoHyphens w:val="false"/>
-        <w:spacing w:lineRule="atLeast" w:line="285"/>
-        <w:ind w:hanging="0"/>
-        <w:jc w:val="center"/>
-        <w:rPr>
-          <w:lang w:val="ru-RU" w:eastAsia="ru-RU"/>
-        </w:rPr>
-      </w:pPr>
-      <w:r>
-        <w:rPr/>
+        <w:t>Рис. 1. График зависимости от времени</w:t>
       </w:r>
     </w:p>
     <w:p>
@@ -46617,18 +46493,46 @@
           <w:color w:val="000000"/>
           <w:sz w:val="21"/>
           <w:szCs w:val="21"/>
+          <w:lang w:eastAsia="ru-RU"/>
+        </w:rPr>
+      </w:pPr>
+      <w:r>
+        <w:rPr>
+          <w:rFonts w:cs="Consolas" w:ascii="Consolas" w:hAnsi="Consolas"/>
+          <w:color w:val="000000"/>
+          <w:sz w:val="21"/>
+          <w:szCs w:val="21"/>
+          <w:lang w:eastAsia="ru-RU"/>
+        </w:rPr>
+      </w:r>
+    </w:p>
+    <w:p>
+      <w:pPr>
+        <w:pStyle w:val="Normal"/>
+        <w:shd w:val="clear" w:color="auto" w:fill="FFFFFF"/>
+        <w:suppressAutoHyphens w:val="false"/>
+        <w:spacing w:lineRule="atLeast" w:line="285"/>
+        <w:ind w:hanging="0"/>
+        <w:jc w:val="center"/>
+        <w:rPr>
           <w:lang w:val="ru-RU" w:eastAsia="ru-RU"/>
         </w:rPr>
       </w:pPr>
       <w:r>
-        <w:rPr>
-          <w:rFonts w:cs="Consolas" w:ascii="Consolas" w:hAnsi="Consolas"/>
-          <w:color w:val="000000"/>
-          <w:sz w:val="21"/>
-          <w:szCs w:val="21"/>
-          <w:lang w:val="ru-RU" w:eastAsia="ru-RU"/>
-        </w:rPr>
-        <w:t xml:space="preserve"> </w:t>
+        <w:rPr/>
+        <w:drawing>
+          <wp:inline distT="0" distB="0" distL="0" distR="0">
+            <wp:extent cx="5143500" cy="3009900"/>
+            <wp:effectExtent l="0" t="0" r="0" b="0"/>
+            <wp:docPr id="12" name="Object3"/>
+            <wp:cNvGraphicFramePr/>
+            <a:graphic xmlns:a="http://schemas.openxmlformats.org/drawingml/2006/main">
+              <a:graphicData uri="http://schemas.openxmlformats.org/drawingml/2006/chart">
+                <c:chart xmlns:c="http://schemas.openxmlformats.org/drawingml/2006/chart" xmlns:r="http://schemas.openxmlformats.org/officeDocument/2006/relationships" r:id="rId14"/>
+              </a:graphicData>
+            </a:graphic>
+          </wp:inline>
+        </w:drawing>
       </w:r>
     </w:p>
     <w:p>
@@ -46641,9 +46545,71 @@
         <w:shd w:val="clear" w:color="auto" w:fill="FFFFFF"/>
         <w:suppressAutoHyphens w:val="false"/>
         <w:spacing w:lineRule="atLeast" w:line="285"/>
+        <w:jc w:val="center"/>
+        <w:rPr/>
+      </w:pPr>
+      <w:r>
+        <w:rPr>
+          <w:lang w:val="ru-RU" w:eastAsia="ru-RU"/>
+        </w:rPr>
+        <w:t>Рис. 2. График ускорения</w:t>
+      </w:r>
+    </w:p>
+    <w:p>
+      <w:pPr>
+        <w:pStyle w:val="Normal"/>
+        <w:shd w:val="clear" w:color="auto" w:fill="FFFFFF"/>
+        <w:suppressAutoHyphens w:val="false"/>
+        <w:spacing w:lineRule="atLeast" w:line="285"/>
+        <w:jc w:val="center"/>
+        <w:rPr>
+          <w:rFonts w:ascii="Consolas" w:hAnsi="Consolas" w:cs="Consolas"/>
+          <w:color w:val="000000"/>
+          <w:sz w:val="21"/>
+          <w:szCs w:val="21"/>
+          <w:lang w:val="ru-RU" w:eastAsia="ru-RU"/>
+        </w:rPr>
+      </w:pPr>
+      <w:r>
+        <w:rPr>
+          <w:rFonts w:cs="Consolas" w:ascii="Consolas" w:hAnsi="Consolas"/>
+          <w:color w:val="000000"/>
+          <w:sz w:val="21"/>
+          <w:szCs w:val="21"/>
+          <w:lang w:val="ru-RU" w:eastAsia="ru-RU"/>
+        </w:rPr>
+      </w:r>
+    </w:p>
+    <w:p>
+      <w:pPr>
+        <w:pStyle w:val="Normal"/>
+        <w:shd w:val="clear" w:color="auto" w:fill="FFFFFF"/>
+        <w:suppressAutoHyphens w:val="false"/>
+        <w:spacing w:lineRule="atLeast" w:line="285"/>
         <w:ind w:hanging="0"/>
         <w:jc w:val="center"/>
         <w:rPr>
+          <w:lang w:val="ru-RU" w:eastAsia="ru-RU"/>
+        </w:rPr>
+      </w:pPr>
+      <w:r>
+        <w:rPr>
+          <w:lang w:val="ru-RU" w:eastAsia="ru-RU"/>
+        </w:rPr>
+      </w:r>
+    </w:p>
+    <w:p>
+      <w:pPr>
+        <w:pStyle w:val="Normal"/>
+        <w:numPr>
+          <w:ilvl w:val="0"/>
+          <w:numId w:val="2"/>
+        </w:numPr>
+        <w:shd w:val="clear" w:color="auto" w:fill="FFFFFF"/>
+        <w:suppressAutoHyphens w:val="false"/>
+        <w:spacing w:lineRule="atLeast" w:line="285"/>
+        <w:jc w:val="center"/>
+        <w:rPr>
           <w:rFonts w:ascii="Consolas" w:hAnsi="Consolas" w:cs="Consolas"/>
           <w:color w:val="000000"/>
           <w:sz w:val="21"/>
@@ -46652,8 +46618,39 @@
         </w:rPr>
       </w:pPr>
       <w:r>
+        <w:rPr>
+          <w:rFonts w:cs="Consolas" w:ascii="Consolas" w:hAnsi="Consolas"/>
+          <w:color w:val="000000"/>
+          <w:sz w:val="21"/>
+          <w:szCs w:val="21"/>
+          <w:lang w:val="ru-RU" w:eastAsia="ru-RU"/>
+        </w:rPr>
+        <w:t xml:space="preserve"> </w:t>
+      </w:r>
+    </w:p>
+    <w:p>
+      <w:pPr>
+        <w:pStyle w:val="Normal"/>
+        <w:numPr>
+          <w:ilvl w:val="0"/>
+          <w:numId w:val="2"/>
+        </w:numPr>
+        <w:shd w:val="clear" w:color="auto" w:fill="FFFFFF"/>
+        <w:suppressAutoHyphens w:val="false"/>
+        <w:spacing w:lineRule="atLeast" w:line="285"/>
+        <w:ind w:hanging="0"/>
+        <w:jc w:val="center"/>
+        <w:rPr>
+          <w:rFonts w:ascii="Consolas" w:hAnsi="Consolas" w:cs="Consolas"/>
+          <w:color w:val="000000"/>
+          <w:sz w:val="21"/>
+          <w:szCs w:val="21"/>
+          <w:lang w:val="ru-RU" w:eastAsia="ru-RU"/>
+        </w:rPr>
+      </w:pPr>
+      <w:r>
         <w:drawing>
-          <wp:anchor behindDoc="0" distT="0" distB="0" distL="0" distR="0" simplePos="0" locked="0" layoutInCell="1" allowOverlap="1" relativeHeight="18">
+          <wp:anchor behindDoc="0" distT="0" distB="0" distL="0" distR="0" simplePos="0" locked="0" layoutInCell="1" allowOverlap="1" relativeHeight="2">
             <wp:simplePos x="0" y="0"/>
             <wp:positionH relativeFrom="column">
               <wp:posOffset>133350</wp:posOffset>
@@ -46678,7 +46675,7 @@
                     </pic:cNvPicPr>
                   </pic:nvPicPr>
                   <pic:blipFill>
-                    <a:blip r:embed="rId14"/>
+                    <a:blip r:embed="rId15"/>
                     <a:stretch>
                       <a:fillRect/>
                     </a:stretch>
@@ -47179,7 +47176,7 @@
                     </pic:cNvPicPr>
                   </pic:nvPicPr>
                   <pic:blipFill>
-                    <a:blip r:embed="rId15"/>
+                    <a:blip r:embed="rId16"/>
                     <a:stretch>
                       <a:fillRect/>
                     </a:stretch>
@@ -47272,7 +47269,7 @@
                     </pic:cNvPicPr>
                   </pic:nvPicPr>
                   <pic:blipFill>
-                    <a:blip r:embed="rId16"/>
+                    <a:blip r:embed="rId17"/>
                     <a:stretch>
                       <a:fillRect/>
                     </a:stretch>
@@ -47360,7 +47357,7 @@
                     </pic:cNvPicPr>
                   </pic:nvPicPr>
                   <pic:blipFill>
-                    <a:blip r:embed="rId17"/>
+                    <a:blip r:embed="rId18"/>
                     <a:stretch>
                       <a:fillRect/>
                     </a:stretch>
@@ -49817,11 +49814,11 @@
           </c:spPr>
         </c:hiLowLines>
         <c:marker val="0"/>
-        <c:axId val="28900880"/>
-        <c:axId val="12980730"/>
+        <c:axId val="69605874"/>
+        <c:axId val="7880188"/>
       </c:lineChart>
       <c:catAx>
-        <c:axId val="28900880"/>
+        <c:axId val="69605874"/>
         <c:scaling>
           <c:orientation val="minMax"/>
         </c:scaling>
@@ -49857,8 +49854,8 @@
             <c:manualLayout>
               <c:xMode val="edge"/>
               <c:yMode val="edge"/>
-              <c:x val="0.387752232299796"/>
-              <c:y val="0.818780727630285"/>
+              <c:x val="0.387681923644801"/>
+              <c:y val="0.81897738446411"/>
             </c:manualLayout>
           </c:layout>
           <c:overlay val="0"/>
@@ -49895,7 +49892,7 @@
             </a:pPr>
           </a:p>
         </c:txPr>
-        <c:crossAx val="12980730"/>
+        <c:crossAx val="7880188"/>
         <c:crosses val="autoZero"/>
         <c:auto val="1"/>
         <c:lblAlgn val="ctr"/>
@@ -49903,7 +49900,7 @@
         <c:noMultiLvlLbl val="0"/>
       </c:catAx>
       <c:valAx>
-        <c:axId val="12980730"/>
+        <c:axId val="7880188"/>
         <c:scaling>
           <c:orientation val="minMax"/>
         </c:scaling>
@@ -49979,7 +49976,7 @@
             </a:pPr>
           </a:p>
         </c:txPr>
-        <c:crossAx val="28900880"/>
+        <c:crossAx val="69605874"/>
         <c:crosses val="autoZero"/>
         <c:crossBetween val="midCat"/>
       </c:valAx>
@@ -50200,11 +50197,11 @@
           </c:spPr>
         </c:hiLowLines>
         <c:marker val="0"/>
-        <c:axId val="4485853"/>
-        <c:axId val="35955801"/>
+        <c:axId val="41264439"/>
+        <c:axId val="52415474"/>
       </c:lineChart>
       <c:catAx>
-        <c:axId val="4485853"/>
+        <c:axId val="41264439"/>
         <c:scaling>
           <c:orientation val="minMax"/>
         </c:scaling>
@@ -50270,7 +50267,7 @@
             </a:pPr>
           </a:p>
         </c:txPr>
-        <c:crossAx val="35955801"/>
+        <c:crossAx val="52415474"/>
         <c:crosses val="autoZero"/>
         <c:auto val="1"/>
         <c:lblAlgn val="ctr"/>
@@ -50278,7 +50275,7 @@
         <c:noMultiLvlLbl val="0"/>
       </c:catAx>
       <c:valAx>
-        <c:axId val="35955801"/>
+        <c:axId val="52415474"/>
         <c:scaling>
           <c:orientation val="minMax"/>
         </c:scaling>
@@ -50317,7 +50314,7 @@
             </a:pPr>
           </a:p>
         </c:txPr>
-        <c:crossAx val="4485853"/>
+        <c:crossAx val="41264439"/>
         <c:crosses val="autoZero"/>
         <c:crossBetween val="midCat"/>
       </c:valAx>

</xml_diff>

<commit_message>
fixed mistake in cmd in pract2
</commit_message>
<xml_diff>
--- a/pract2/Практ2_Евдокимова_21205.docx
+++ b/pract2/Практ2_Евдокимова_21205.docx
@@ -183,15 +183,7 @@
       </w:pPr>
       <w:r>
         <w:rPr/>
-        <w:t>ПАРАЛЛЕЛЬНАЯ РЕАЛИЗА</w:t>
-      </w:r>
-      <w:r>
-        <w:rPr/>
-        <w:t>Ц</w:t>
-      </w:r>
-      <w:r>
-        <w:rPr/>
-        <w:t xml:space="preserve">ИЯ РЕШЕНИЯ СИСТЕМЫ ЛИНЕЙНЫХ АЛГЕБРАИЧЕСКИЙ УРАВНЕНИЙ С ПОМОЩЬЮ </w:t>
+        <w:t xml:space="preserve">ПАРАЛЛЕЛЬНАЯ РЕАЛИЗАЦИЯ РЕШЕНИЯ СИСТЕМЫ ЛИНЕЙНЫХ АЛГЕБРАИЧЕСКИЙ УРАВНЕНИЙ С ПОМОЩЬЮ </w:t>
       </w:r>
       <w:r>
         <w:rPr>
@@ -2319,7 +2311,15 @@
           <w:sz w:val="24"/>
           <w:lang w:val="en-US"/>
         </w:rPr>
-        <w:t>./withmpi 10</w:t>
+        <w:t>mpirun -n [number of processes]</w:t>
+      </w:r>
+      <w:r>
+        <w:rPr>
+          <w:i/>
+          <w:sz w:val="24"/>
+          <w:lang w:val="en-US"/>
+        </w:rPr>
+        <w:t xml:space="preserve">./withmpi </w:t>
       </w:r>
     </w:p>
     <w:p>
@@ -2660,8 +2660,8 @@
       </w:tblPr>
       <w:tblGrid>
         <w:gridCol w:w="1824"/>
-        <w:gridCol w:w="3131"/>
-        <w:gridCol w:w="3844"/>
+        <w:gridCol w:w="3130"/>
+        <w:gridCol w:w="3845"/>
       </w:tblGrid>
       <w:tr>
         <w:trPr>
@@ -2701,7 +2701,7 @@
         </w:tc>
         <w:tc>
           <w:tcPr>
-            <w:tcW w:w="3131" w:type="dxa"/>
+            <w:tcW w:w="3130" w:type="dxa"/>
             <w:tcBorders>
               <w:top w:val="single" w:sz="4" w:space="0" w:color="000000"/>
               <w:left w:val="single" w:sz="4" w:space="0" w:color="000000"/>
@@ -2734,7 +2734,7 @@
         </w:tc>
         <w:tc>
           <w:tcPr>
-            <w:tcW w:w="3844" w:type="dxa"/>
+            <w:tcW w:w="3845" w:type="dxa"/>
             <w:tcBorders>
               <w:top w:val="single" w:sz="4" w:space="0" w:color="000000"/>
               <w:left w:val="single" w:sz="4" w:space="0" w:color="000000"/>
@@ -2818,7 +2818,7 @@
         </w:tc>
         <w:tc>
           <w:tcPr>
-            <w:tcW w:w="3131" w:type="dxa"/>
+            <w:tcW w:w="3130" w:type="dxa"/>
             <w:vMerge w:val="restart"/>
             <w:tcBorders>
               <w:top w:val="single" w:sz="4" w:space="0" w:color="000000"/>
@@ -2851,7 +2851,7 @@
         </w:tc>
         <w:tc>
           <w:tcPr>
-            <w:tcW w:w="3844" w:type="dxa"/>
+            <w:tcW w:w="3845" w:type="dxa"/>
             <w:tcBorders>
               <w:top w:val="single" w:sz="4" w:space="0" w:color="000000"/>
               <w:left w:val="single" w:sz="4" w:space="0" w:color="000000"/>
@@ -2920,7 +2920,7 @@
         </w:tc>
         <w:tc>
           <w:tcPr>
-            <w:tcW w:w="3131" w:type="dxa"/>
+            <w:tcW w:w="3130" w:type="dxa"/>
             <w:vMerge w:val="continue"/>
             <w:tcBorders>
               <w:top w:val="single" w:sz="4" w:space="0" w:color="000000"/>
@@ -2951,7 +2951,7 @@
         </w:tc>
         <w:tc>
           <w:tcPr>
-            <w:tcW w:w="3844" w:type="dxa"/>
+            <w:tcW w:w="3845" w:type="dxa"/>
             <w:tcBorders>
               <w:top w:val="single" w:sz="4" w:space="0" w:color="000000"/>
               <w:left w:val="single" w:sz="4" w:space="0" w:color="000000"/>
@@ -3018,7 +3018,7 @@
         </w:tc>
         <w:tc>
           <w:tcPr>
-            <w:tcW w:w="3131" w:type="dxa"/>
+            <w:tcW w:w="3130" w:type="dxa"/>
             <w:vMerge w:val="continue"/>
             <w:tcBorders>
               <w:top w:val="single" w:sz="4" w:space="0" w:color="000000"/>
@@ -3049,7 +3049,7 @@
         </w:tc>
         <w:tc>
           <w:tcPr>
-            <w:tcW w:w="3844" w:type="dxa"/>
+            <w:tcW w:w="3845" w:type="dxa"/>
             <w:tcBorders>
               <w:top w:val="single" w:sz="4" w:space="0" w:color="000000"/>
               <w:left w:val="single" w:sz="4" w:space="0" w:color="000000"/>
@@ -3116,7 +3116,7 @@
         </w:tc>
         <w:tc>
           <w:tcPr>
-            <w:tcW w:w="3131" w:type="dxa"/>
+            <w:tcW w:w="3130" w:type="dxa"/>
             <w:vMerge w:val="continue"/>
             <w:tcBorders>
               <w:top w:val="single" w:sz="4" w:space="0" w:color="000000"/>
@@ -3147,7 +3147,7 @@
         </w:tc>
         <w:tc>
           <w:tcPr>
-            <w:tcW w:w="3844" w:type="dxa"/>
+            <w:tcW w:w="3845" w:type="dxa"/>
             <w:tcBorders>
               <w:top w:val="single" w:sz="4" w:space="0" w:color="000000"/>
               <w:left w:val="single" w:sz="4" w:space="0" w:color="000000"/>
@@ -3214,7 +3214,7 @@
         </w:tc>
         <w:tc>
           <w:tcPr>
-            <w:tcW w:w="3131" w:type="dxa"/>
+            <w:tcW w:w="3130" w:type="dxa"/>
             <w:vMerge w:val="continue"/>
             <w:tcBorders>
               <w:top w:val="single" w:sz="4" w:space="0" w:color="000000"/>
@@ -3247,7 +3247,7 @@
         </w:tc>
         <w:tc>
           <w:tcPr>
-            <w:tcW w:w="3844" w:type="dxa"/>
+            <w:tcW w:w="3845" w:type="dxa"/>
             <w:tcBorders>
               <w:top w:val="single" w:sz="4" w:space="0" w:color="000000"/>
               <w:left w:val="single" w:sz="4" w:space="0" w:color="000000"/>
@@ -49344,11 +49344,11 @@
           </c:spPr>
         </c:hiLowLines>
         <c:marker val="1"/>
-        <c:axId val="45459550"/>
-        <c:axId val="81748558"/>
+        <c:axId val="23633265"/>
+        <c:axId val="53700647"/>
       </c:lineChart>
       <c:catAx>
-        <c:axId val="45459550"/>
+        <c:axId val="23633265"/>
         <c:scaling>
           <c:orientation val="minMax"/>
         </c:scaling>
@@ -49414,7 +49414,7 @@
             </a:pPr>
           </a:p>
         </c:txPr>
-        <c:crossAx val="81748558"/>
+        <c:crossAx val="53700647"/>
         <c:crosses val="autoZero"/>
         <c:auto val="1"/>
         <c:lblAlgn val="ctr"/>
@@ -49422,7 +49422,7 @@
         <c:noMultiLvlLbl val="0"/>
       </c:catAx>
       <c:valAx>
-        <c:axId val="81748558"/>
+        <c:axId val="53700647"/>
         <c:scaling>
           <c:orientation val="minMax"/>
         </c:scaling>
@@ -49495,7 +49495,7 @@
             </a:pPr>
           </a:p>
         </c:txPr>
-        <c:crossAx val="45459550"/>
+        <c:crossAx val="23633265"/>
         <c:crosses val="autoZero"/>
         <c:crossBetween val="midCat"/>
       </c:valAx>
@@ -49706,11 +49706,11 @@
           </c:spPr>
         </c:hiLowLines>
         <c:marker val="1"/>
-        <c:axId val="77838211"/>
-        <c:axId val="15030928"/>
+        <c:axId val="10819347"/>
+        <c:axId val="11519704"/>
       </c:lineChart>
       <c:catAx>
-        <c:axId val="77838211"/>
+        <c:axId val="10819347"/>
         <c:scaling>
           <c:orientation val="minMax"/>
         </c:scaling>
@@ -49776,7 +49776,7 @@
             </a:pPr>
           </a:p>
         </c:txPr>
-        <c:crossAx val="15030928"/>
+        <c:crossAx val="11519704"/>
         <c:crosses val="autoZero"/>
         <c:auto val="1"/>
         <c:lblAlgn val="ctr"/>
@@ -49784,7 +49784,7 @@
         <c:noMultiLvlLbl val="0"/>
       </c:catAx>
       <c:valAx>
-        <c:axId val="15030928"/>
+        <c:axId val="11519704"/>
         <c:scaling>
           <c:orientation val="minMax"/>
         </c:scaling>
@@ -49823,7 +49823,7 @@
             </a:pPr>
           </a:p>
         </c:txPr>
-        <c:crossAx val="77838211"/>
+        <c:crossAx val="10819347"/>
         <c:crosses val="autoZero"/>
         <c:crossBetween val="midCat"/>
       </c:valAx>
@@ -50034,11 +50034,11 @@
           </c:spPr>
         </c:hiLowLines>
         <c:marker val="1"/>
-        <c:axId val="88986836"/>
-        <c:axId val="89283826"/>
+        <c:axId val="74413727"/>
+        <c:axId val="40786036"/>
       </c:lineChart>
       <c:catAx>
-        <c:axId val="88986836"/>
+        <c:axId val="74413727"/>
         <c:scaling>
           <c:orientation val="minMax"/>
         </c:scaling>
@@ -50104,7 +50104,7 @@
             </a:pPr>
           </a:p>
         </c:txPr>
-        <c:crossAx val="89283826"/>
+        <c:crossAx val="40786036"/>
         <c:crosses val="autoZero"/>
         <c:auto val="1"/>
         <c:lblAlgn val="ctr"/>
@@ -50112,7 +50112,7 @@
         <c:noMultiLvlLbl val="0"/>
       </c:catAx>
       <c:valAx>
-        <c:axId val="89283826"/>
+        <c:axId val="40786036"/>
         <c:scaling>
           <c:orientation val="minMax"/>
         </c:scaling>
@@ -50151,7 +50151,7 @@
             </a:pPr>
           </a:p>
         </c:txPr>
-        <c:crossAx val="88986836"/>
+        <c:crossAx val="74413727"/>
         <c:crosses val="autoZero"/>
         <c:crossBetween val="midCat"/>
       </c:valAx>

</xml_diff>